<commit_message>
updated script - added SNR analysis
</commit_message>
<xml_diff>
--- a/Manuscript/ApplicationNote/KRSA_v12.docx
+++ b/Manuscript/ApplicationNote/KRSA_v12.docx
@@ -1171,7 +1171,19 @@
         <w:rPr>
           <w:rFonts w:ascii="Arial" w:hAnsi="Arial" w:cs="Arial"/>
         </w:rPr>
+        <w:t>s</w:t>
+      </w:r>
+      <w:r>
+        <w:rPr>
+          <w:rFonts w:ascii="Arial" w:hAnsi="Arial" w:cs="Arial"/>
+        </w:rPr>
         <w:t>, and visualize</w:t>
+      </w:r>
+      <w:r>
+        <w:rPr>
+          <w:rFonts w:ascii="Arial" w:hAnsi="Arial" w:cs="Arial"/>
+        </w:rPr>
+        <w:t>s</w:t>
       </w:r>
       <w:r>
         <w:rPr>
@@ -20748,10 +20760,6 @@
 </file>
 
 <file path=customXml/item1.xml><?xml version="1.0" encoding="utf-8"?>
-<b:Sources xmlns:b="http://schemas.openxmlformats.org/officeDocument/2006/bibliography" xmlns="http://schemas.openxmlformats.org/officeDocument/2006/bibliography" SelectedStyle="/APASixthEditionOfficeOnline.xsl" StyleName="APA" Version="6"/>
-</file>
-
-<file path=customXml/item2.xml><?xml version="1.0" encoding="utf-8"?>
 <ct:contentTypeSchema xmlns:ct="http://schemas.microsoft.com/office/2006/metadata/contentType" xmlns:ma="http://schemas.microsoft.com/office/2006/metadata/properties/metaAttributes" ct:_="" ma:_="" ma:contentTypeName="Document" ma:contentTypeID="0x010100597311748002D54DABB273DD8A37FDB9" ma:contentTypeVersion="10" ma:contentTypeDescription="Create a new document." ma:contentTypeScope="" ma:versionID="fad6ba362c877e1578e8b8ae9ed4f6f6">
   <xsd:schema xmlns:xsd="http://www.w3.org/2001/XMLSchema" xmlns:xs="http://www.w3.org/2001/XMLSchema" xmlns:p="http://schemas.microsoft.com/office/2006/metadata/properties" xmlns:ns3="f6acb603-a4da-4003-90de-94a912b0efe1" targetNamespace="http://schemas.microsoft.com/office/2006/metadata/properties" ma:root="true" ma:fieldsID="a37e50a923d975f6eefe944aece47805" ns3:_="">
     <xsd:import namespace="f6acb603-a4da-4003-90de-94a912b0efe1"/>
@@ -20935,7 +20943,17 @@
 </ct:contentTypeSchema>
 </file>
 
+<file path=customXml/item2.xml><?xml version="1.0" encoding="utf-8"?>
+<b:Sources xmlns:b="http://schemas.openxmlformats.org/officeDocument/2006/bibliography" xmlns="http://schemas.openxmlformats.org/officeDocument/2006/bibliography" SelectedStyle="/APASixthEditionOfficeOnline.xsl" StyleName="APA" Version="6"/>
+</file>
+
 <file path=customXml/item3.xml><?xml version="1.0" encoding="utf-8"?>
+<p:properties xmlns:p="http://schemas.microsoft.com/office/2006/metadata/properties" xmlns:xsi="http://www.w3.org/2001/XMLSchema-instance" xmlns:pc="http://schemas.microsoft.com/office/infopath/2007/PartnerControls">
+  <documentManagement/>
+</p:properties>
+</file>
+
+<file path=customXml/item4.xml><?xml version="1.0" encoding="utf-8"?>
 <?mso-contentType ?>
 <FormTemplates xmlns="http://schemas.microsoft.com/sharepoint/v3/contenttype/forms">
   <Display>DocumentLibraryForm</Display>
@@ -20944,21 +20962,7 @@
 </FormTemplates>
 </file>
 
-<file path=customXml/item4.xml><?xml version="1.0" encoding="utf-8"?>
-<p:properties xmlns:p="http://schemas.microsoft.com/office/2006/metadata/properties" xmlns:xsi="http://www.w3.org/2001/XMLSchema-instance" xmlns:pc="http://schemas.microsoft.com/office/infopath/2007/PartnerControls">
-  <documentManagement/>
-</p:properties>
-</file>
-
 <file path=customXml/itemProps1.xml><?xml version="1.0" encoding="utf-8"?>
-<ds:datastoreItem xmlns:ds="http://schemas.openxmlformats.org/officeDocument/2006/customXml" ds:itemID="{D4E4B749-ECE9-7248-8014-51292B6B9D67}">
-  <ds:schemaRefs>
-    <ds:schemaRef ds:uri="http://schemas.openxmlformats.org/officeDocument/2006/bibliography"/>
-  </ds:schemaRefs>
-</ds:datastoreItem>
-</file>
-
-<file path=customXml/itemProps2.xml><?xml version="1.0" encoding="utf-8"?>
 <ds:datastoreItem xmlns:ds="http://schemas.openxmlformats.org/officeDocument/2006/customXml" ds:itemID="{49B323C8-5BE0-4AFD-A433-A93D8A9FAC7D}">
   <ds:schemaRefs>
     <ds:schemaRef ds:uri="http://schemas.microsoft.com/office/2006/metadata/contentType"/>
@@ -20976,19 +20980,27 @@
 </ds:datastoreItem>
 </file>
 
-<file path=customXml/itemProps3.xml><?xml version="1.0" encoding="utf-8"?>
-<ds:datastoreItem xmlns:ds="http://schemas.openxmlformats.org/officeDocument/2006/customXml" ds:itemID="{6849E1B3-0A13-4874-B35E-5641801AB13B}">
+<file path=customXml/itemProps2.xml><?xml version="1.0" encoding="utf-8"?>
+<ds:datastoreItem xmlns:ds="http://schemas.openxmlformats.org/officeDocument/2006/customXml" ds:itemID="{D4E4B749-ECE9-7248-8014-51292B6B9D67}">
   <ds:schemaRefs>
-    <ds:schemaRef ds:uri="http://schemas.microsoft.com/sharepoint/v3/contenttype/forms"/>
+    <ds:schemaRef ds:uri="http://schemas.openxmlformats.org/officeDocument/2006/bibliography"/>
   </ds:schemaRefs>
 </ds:datastoreItem>
 </file>
 
-<file path=customXml/itemProps4.xml><?xml version="1.0" encoding="utf-8"?>
+<file path=customXml/itemProps3.xml><?xml version="1.0" encoding="utf-8"?>
 <ds:datastoreItem xmlns:ds="http://schemas.openxmlformats.org/officeDocument/2006/customXml" ds:itemID="{16F0BDE9-C8BB-47E9-9A50-BF0B9D076E59}">
   <ds:schemaRefs>
     <ds:schemaRef ds:uri="http://schemas.microsoft.com/office/2006/metadata/properties"/>
     <ds:schemaRef ds:uri="http://schemas.microsoft.com/office/infopath/2007/PartnerControls"/>
   </ds:schemaRefs>
 </ds:datastoreItem>
+</file>
+
+<file path=customXml/itemProps4.xml><?xml version="1.0" encoding="utf-8"?>
+<ds:datastoreItem xmlns:ds="http://schemas.openxmlformats.org/officeDocument/2006/customXml" ds:itemID="{6849E1B3-0A13-4874-B35E-5641801AB13B}">
+  <ds:schemaRefs>
+    <ds:schemaRef ds:uri="http://schemas.microsoft.com/sharepoint/v3/contenttype/forms"/>
+  </ds:schemaRefs>
+</ds:datastoreItem>
 </file>
</xml_diff>